<commit_message>
add position sticky exemple
</commit_message>
<xml_diff>
--- a/Documents/Grid-Layout.docx
+++ b/Documents/Grid-Layout.docx
@@ -1472,16 +1472,6 @@
     </w:p>
     <w:p>
       <w:pPr>
-        <w:rPr>
-          <w:rFonts w:ascii="Times New Roman" w:eastAsia="Times New Roman" w:hAnsi="Times New Roman" w:cs="Times New Roman"/>
-          <w:sz w:val="28"/>
-          <w:szCs w:val="28"/>
-          <w:lang w:eastAsia="pt-BR"/>
-        </w:rPr>
-      </w:pPr>
-    </w:p>
-    <w:p>
-      <w:pPr>
         <w:jc w:val="center"/>
         <w:rPr>
           <w:rFonts w:ascii="Times New Roman" w:eastAsia="Times New Roman" w:hAnsi="Times New Roman" w:cs="Times New Roman"/>
@@ -1495,9 +1485,9 @@
           <w:noProof/>
         </w:rPr>
         <w:drawing>
-          <wp:inline distT="0" distB="0" distL="0" distR="0" wp14:anchorId="56B4BE1D" wp14:editId="6EEE542C">
-            <wp:extent cx="4577310" cy="6480000"/>
-            <wp:effectExtent l="0" t="0" r="0" b="0"/>
+          <wp:inline distT="0" distB="0" distL="0" distR="0" wp14:anchorId="56B4BE1D" wp14:editId="01F785A2">
+            <wp:extent cx="4225323" cy="5981700"/>
+            <wp:effectExtent l="0" t="0" r="3810" b="0"/>
             <wp:docPr id="3" name="Imagem 3" descr="Uma imagem contendo Diagrama&#10;&#10;Descrição gerada automaticamente"/>
             <wp:cNvGraphicFramePr>
               <a:graphicFrameLocks xmlns:a="http://schemas.openxmlformats.org/drawingml/2006/main" noChangeAspect="1"/>
@@ -1518,7 +1508,7 @@
                   <pic:spPr>
                     <a:xfrm>
                       <a:off x="0" y="0"/>
-                      <a:ext cx="4577310" cy="6480000"/>
+                      <a:ext cx="4232831" cy="5992329"/>
                     </a:xfrm>
                     <a:prstGeom prst="rect">
                       <a:avLst/>
@@ -1531,13 +1521,73 @@
         </w:drawing>
       </w:r>
     </w:p>
+    <w:p>
+      <w:pPr>
+        <w:rPr>
+          <w:rFonts w:ascii="Times New Roman" w:eastAsia="Times New Roman" w:hAnsi="Times New Roman" w:cs="Times New Roman"/>
+          <w:sz w:val="28"/>
+          <w:szCs w:val="28"/>
+          <w:lang w:eastAsia="pt-BR"/>
+        </w:rPr>
+      </w:pPr>
+    </w:p>
+    <w:p>
+      <w:pPr>
+        <w:rPr>
+          <w:rFonts w:ascii="Times New Roman" w:eastAsia="Times New Roman" w:hAnsi="Times New Roman" w:cs="Times New Roman"/>
+          <w:sz w:val="28"/>
+          <w:szCs w:val="28"/>
+          <w:lang w:eastAsia="pt-BR"/>
+        </w:rPr>
+      </w:pPr>
+      <w:r>
+        <w:rPr>
+          <w:rFonts w:ascii="Times New Roman" w:eastAsia="Times New Roman" w:hAnsi="Times New Roman" w:cs="Times New Roman"/>
+          <w:sz w:val="28"/>
+          <w:szCs w:val="28"/>
+          <w:lang w:eastAsia="pt-BR"/>
+        </w:rPr>
+        <w:t>Saiba mais</w:t>
+      </w:r>
+      <w:r>
+        <w:rPr>
+          <w:rFonts w:ascii="Times New Roman" w:eastAsia="Times New Roman" w:hAnsi="Times New Roman" w:cs="Times New Roman"/>
+          <w:sz w:val="28"/>
+          <w:szCs w:val="28"/>
+          <w:lang w:eastAsia="pt-BR"/>
+        </w:rPr>
+        <w:t>:</w:t>
+      </w:r>
+    </w:p>
+    <w:p>
+      <w:pPr>
+        <w:rPr>
+          <w:rFonts w:ascii="Times New Roman" w:eastAsia="Times New Roman" w:hAnsi="Times New Roman" w:cs="Times New Roman"/>
+          <w:sz w:val="28"/>
+          <w:szCs w:val="28"/>
+          <w:lang w:eastAsia="pt-BR"/>
+        </w:rPr>
+      </w:pPr>
+      <w:hyperlink r:id="rId13" w:history="1">
+        <w:r>
+          <w:rPr>
+            <w:rStyle w:val="Hyperlink"/>
+            <w:rFonts w:ascii="Times New Roman" w:eastAsia="Times New Roman" w:hAnsi="Times New Roman" w:cs="Times New Roman"/>
+            <w:sz w:val="28"/>
+            <w:szCs w:val="28"/>
+            <w:lang w:eastAsia="pt-BR"/>
+          </w:rPr>
+          <w:t>https://developer.mozilla.org/pt-BR/docs/Web/CSS/CSS_Grid_Layout</w:t>
+        </w:r>
+      </w:hyperlink>
+    </w:p>
     <w:sectPr>
-      <w:headerReference w:type="even" r:id="rId13"/>
-      <w:headerReference w:type="default" r:id="rId14"/>
-      <w:footerReference w:type="even" r:id="rId15"/>
-      <w:footerReference w:type="default" r:id="rId16"/>
-      <w:headerReference w:type="first" r:id="rId17"/>
-      <w:footerReference w:type="first" r:id="rId18"/>
+      <w:headerReference w:type="even" r:id="rId14"/>
+      <w:headerReference w:type="default" r:id="rId15"/>
+      <w:footerReference w:type="even" r:id="rId16"/>
+      <w:footerReference w:type="default" r:id="rId17"/>
+      <w:headerReference w:type="first" r:id="rId18"/>
+      <w:footerReference w:type="first" r:id="rId19"/>
       <w:pgSz w:w="11906" w:h="16838"/>
       <w:pgMar w:top="993" w:right="1416" w:bottom="426" w:left="1560" w:header="708" w:footer="708" w:gutter="0"/>
       <w:cols w:space="708"/>

</xml_diff>